<commit_message>
Final update before files are submitted. xgboost parameters were set, word document was edited, and all r code files that were not used were moved to a new folder
</commit_message>
<xml_diff>
--- a/Data_Scientist_Exercise.docx
+++ b/Data_Scientist_Exercise.docx
@@ -39,6 +39,8 @@
         </w:rPr>
         <w:t>Kasey Jones</w:t>
       </w:r>
+      <w:bookmarkStart w:id="0" w:name="_GoBack"/>
+      <w:bookmarkEnd w:id="0"/>
     </w:p>
     <w:p>
       <w:pPr>
@@ -92,7 +94,35 @@
           <w:rFonts w:cstheme="minorHAnsi"/>
           <w:szCs w:val="28"/>
         </w:rPr>
-        <w:t xml:space="preserve"> over $50,000. The data was read in from an SQLite database using R, and all variables that contained ID numbers were transformed to categorical responses using the variable’s corresponding reference table. </w:t>
+        <w:t xml:space="preserve"> over $50,000. The data was read in</w:t>
+      </w:r>
+      <w:r>
+        <w:rPr>
+          <w:rFonts w:cstheme="minorHAnsi"/>
+          <w:szCs w:val="28"/>
+        </w:rPr>
+        <w:t xml:space="preserve"> from an SQLite database using SQL and R</w:t>
+      </w:r>
+      <w:r>
+        <w:rPr>
+          <w:rFonts w:cstheme="minorHAnsi"/>
+          <w:szCs w:val="28"/>
+        </w:rPr>
+        <w:t xml:space="preserve">, and all variables that contained ID numbers were transformed to categorical </w:t>
+      </w:r>
+      <w:r>
+        <w:rPr>
+          <w:rFonts w:cstheme="minorHAnsi"/>
+          <w:szCs w:val="28"/>
+        </w:rPr>
+        <w:t>variable</w:t>
+      </w:r>
+      <w:r>
+        <w:rPr>
+          <w:rFonts w:cstheme="minorHAnsi"/>
+          <w:szCs w:val="28"/>
+        </w:rPr>
+        <w:t xml:space="preserve">s using the variable’s corresponding reference table. </w:t>
       </w:r>
       <w:r>
         <w:rPr>
@@ -127,7 +157,42 @@
           <w:rFonts w:cstheme="minorHAnsi"/>
           <w:szCs w:val="28"/>
         </w:rPr>
-        <w:t xml:space="preserve"> </w:t>
+        <w:t xml:space="preserve"> Variables that had clear problems with perfect separation</w:t>
+      </w:r>
+      <w:r>
+        <w:rPr>
+          <w:rFonts w:cstheme="minorHAnsi"/>
+          <w:szCs w:val="28"/>
+        </w:rPr>
+        <w:t xml:space="preserve"> had their values grouped together</w:t>
+      </w:r>
+      <w:r>
+        <w:rPr>
+          <w:rFonts w:cstheme="minorHAnsi"/>
+          <w:szCs w:val="28"/>
+        </w:rPr>
+        <w:t xml:space="preserve"> based on logical reasoning</w:t>
+      </w:r>
+      <w:r>
+        <w:rPr>
+          <w:rFonts w:cstheme="minorHAnsi"/>
+          <w:szCs w:val="28"/>
+        </w:rPr>
+        <w:t xml:space="preserve">. This included Country, </w:t>
+      </w:r>
+      <w:r>
+        <w:rPr>
+          <w:rFonts w:cstheme="minorHAnsi"/>
+          <w:szCs w:val="28"/>
+        </w:rPr>
+        <w:t>Education Number</w:t>
+      </w:r>
+      <w:r>
+        <w:rPr>
+          <w:rFonts w:cstheme="minorHAnsi"/>
+          <w:szCs w:val="28"/>
+        </w:rPr>
+        <w:t xml:space="preserve"> and Work Class, although more work needs to be done in the area. </w:t>
       </w:r>
     </w:p>
     <w:p>
@@ -143,41 +208,6 @@
           <w:rFonts w:cstheme="minorHAnsi"/>
           <w:szCs w:val="28"/>
         </w:rPr>
-        <w:t>Variables that had clear problems with perfect separation were binned</w:t>
-      </w:r>
-      <w:r>
-        <w:rPr>
-          <w:rFonts w:cstheme="minorHAnsi"/>
-          <w:szCs w:val="28"/>
-        </w:rPr>
-        <w:t xml:space="preserve"> based on logical reasoning</w:t>
-      </w:r>
-      <w:r>
-        <w:rPr>
-          <w:rFonts w:cstheme="minorHAnsi"/>
-          <w:szCs w:val="28"/>
-        </w:rPr>
-        <w:t xml:space="preserve">. This included Country, </w:t>
-      </w:r>
-      <w:r>
-        <w:rPr>
-          <w:rFonts w:cstheme="minorHAnsi"/>
-          <w:szCs w:val="28"/>
-        </w:rPr>
-        <w:t>Education Number</w:t>
-      </w:r>
-      <w:r>
-        <w:rPr>
-          <w:rFonts w:cstheme="minorHAnsi"/>
-          <w:szCs w:val="28"/>
-        </w:rPr>
-        <w:t xml:space="preserve"> and Work Class, although more work needs to be done in the area. </w:t>
-      </w:r>
-      <w:r>
-        <w:rPr>
-          <w:rFonts w:cstheme="minorHAnsi"/>
-          <w:szCs w:val="28"/>
-        </w:rPr>
         <w:t>The data was then split into</w:t>
       </w:r>
       <w:r>
@@ -213,7 +243,49 @@
           <w:rFonts w:cstheme="minorHAnsi"/>
           <w:szCs w:val="28"/>
         </w:rPr>
-        <w:t xml:space="preserve"> was implemented, but it did not improve the model. Other techniques such as Random Forests, and Neural Networks were attempted and even provided slightly better accuracy. However, the top model created was a xgboost model and</w:t>
+        <w:t xml:space="preserve"> was implemented, but it did not improve the model. Other </w:t>
+      </w:r>
+      <w:r>
+        <w:rPr>
+          <w:rFonts w:cstheme="minorHAnsi"/>
+          <w:szCs w:val="28"/>
+        </w:rPr>
+        <w:t xml:space="preserve">modeling </w:t>
+      </w:r>
+      <w:r>
+        <w:rPr>
+          <w:rFonts w:cstheme="minorHAnsi"/>
+          <w:szCs w:val="28"/>
+        </w:rPr>
+        <w:t>techniques such as Random Forests, and Neural Networks were attempted and even provided slightly better accuracy. However, the top model created was a</w:t>
+      </w:r>
+      <w:r>
+        <w:rPr>
+          <w:rFonts w:cstheme="minorHAnsi"/>
+          <w:szCs w:val="28"/>
+        </w:rPr>
+        <w:t>n</w:t>
+      </w:r>
+      <w:r>
+        <w:rPr>
+          <w:rFonts w:cstheme="minorHAnsi"/>
+          <w:szCs w:val="28"/>
+        </w:rPr>
+        <w:t xml:space="preserve"> xgboost model</w:t>
+      </w:r>
+      <w:r>
+        <w:rPr>
+          <w:rFonts w:cstheme="minorHAnsi"/>
+          <w:szCs w:val="28"/>
+        </w:rPr>
+        <w:t>,</w:t>
+      </w:r>
+      <w:r>
+        <w:rPr>
+          <w:rFonts w:cstheme="minorHAnsi"/>
+          <w:szCs w:val="28"/>
+        </w:rPr>
+        <w:t xml:space="preserve"> and</w:t>
       </w:r>
       <w:r>
         <w:rPr>
@@ -227,17 +299,36 @@
           <w:rFonts w:cstheme="minorHAnsi"/>
           <w:szCs w:val="28"/>
         </w:rPr>
-        <w:t xml:space="preserve"> had an accuracy close to 87.3%. </w:t>
-      </w:r>
-      <w:r>
-        <w:rPr>
-          <w:rFonts w:cstheme="minorHAnsi"/>
-          <w:szCs w:val="28"/>
-        </w:rPr>
-        <w:t xml:space="preserve">To tune the parameters of the xgboost model, a grid search was completed iterating 250 different scenarios. </w:t>
-      </w:r>
-      <w:bookmarkStart w:id="0" w:name="_GoBack"/>
-      <w:bookmarkEnd w:id="0"/>
+        <w:t xml:space="preserve"> had an accuracy </w:t>
+      </w:r>
+      <w:r>
+        <w:rPr>
+          <w:rFonts w:cstheme="minorHAnsi"/>
+          <w:szCs w:val="28"/>
+        </w:rPr>
+        <w:t>of</w:t>
+      </w:r>
+      <w:r>
+        <w:rPr>
+          <w:rFonts w:cstheme="minorHAnsi"/>
+          <w:szCs w:val="28"/>
+        </w:rPr>
+        <w:t xml:space="preserve"> 87.3%. </w:t>
+      </w:r>
+      <w:r>
+        <w:rPr>
+          <w:rFonts w:cstheme="minorHAnsi"/>
+          <w:szCs w:val="28"/>
+        </w:rPr>
+        <w:t xml:space="preserve">The parameters of the model were tuned using a large grid search. </w:t>
+      </w:r>
+      <w:r>
+        <w:rPr>
+          <w:rFonts w:cstheme="minorHAnsi"/>
+          <w:szCs w:val="28"/>
+        </w:rPr>
+        <w:t xml:space="preserve"> </w:t>
+      </w:r>
     </w:p>
     <w:p>
       <w:pPr>
@@ -280,19 +371,62 @@
           <w:rFonts w:cstheme="minorHAnsi"/>
           <w:szCs w:val="28"/>
         </w:rPr>
-        <w:t>dataset improved the models, but some of them stood out</w:t>
-      </w:r>
-      <w:r>
-        <w:rPr>
-          <w:rFonts w:cstheme="minorHAnsi"/>
-          <w:szCs w:val="28"/>
-        </w:rPr>
-        <w:t xml:space="preserve">. Consider the variable Relationship. If we only had this variable, we could achieve 93.5% accuracy for all observations not labeled “Husband” or “Wife” by guessing that the person did not make more than $50,000. This is 51% of the data. Below is a variable importance chart that resulted from running the Random Forest model. Values closer to 1 are more important, and values closer to 0 are less important. </w:t>
+        <w:t xml:space="preserve">dataset improved </w:t>
+      </w:r>
+      <w:r>
+        <w:rPr>
+          <w:rFonts w:cstheme="minorHAnsi"/>
+          <w:szCs w:val="28"/>
+        </w:rPr>
+        <w:t xml:space="preserve">the </w:t>
+      </w:r>
+      <w:r>
+        <w:rPr>
+          <w:rFonts w:cstheme="minorHAnsi"/>
+          <w:szCs w:val="28"/>
+        </w:rPr>
+        <w:t>accuracy</w:t>
+      </w:r>
+      <w:r>
+        <w:rPr>
+          <w:rFonts w:cstheme="minorHAnsi"/>
+          <w:szCs w:val="28"/>
+        </w:rPr>
+        <w:t xml:space="preserve"> of the models</w:t>
+      </w:r>
+      <w:r>
+        <w:rPr>
+          <w:rFonts w:cstheme="minorHAnsi"/>
+          <w:szCs w:val="28"/>
+        </w:rPr>
+        <w:t xml:space="preserve">, but some variables </w:t>
+      </w:r>
+      <w:r>
+        <w:rPr>
+          <w:rFonts w:cstheme="minorHAnsi"/>
+          <w:szCs w:val="28"/>
+        </w:rPr>
+        <w:t>stood out</w:t>
+      </w:r>
+      <w:r>
+        <w:rPr>
+          <w:rFonts w:cstheme="minorHAnsi"/>
+          <w:szCs w:val="28"/>
+        </w:rPr>
+        <w:t>. Consider the variable Relationship. If we only had this variable, we could achieve 93.5% accuracy for all observations not labeled “Husband” or “Wife” by guessing that the person did not make more than $50,000. This is 51% of the data. Below is a variable importance chart that resulted from running the Random Forest model. Values closer to 1 are more important, and values c</w:t>
+      </w:r>
+      <w:r>
+        <w:rPr>
+          <w:rFonts w:cstheme="minorHAnsi"/>
+          <w:szCs w:val="28"/>
+        </w:rPr>
+        <w:t xml:space="preserve">loser to 0 are less important. </w:t>
       </w:r>
     </w:p>
     <w:p>
       <w:pPr>
         <w:spacing w:after="120" w:line="240" w:lineRule="auto"/>
+        <w:jc w:val="center"/>
         <w:rPr>
           <w:rFonts w:cstheme="minorHAnsi"/>
           <w:szCs w:val="28"/>
@@ -313,13 +447,13 @@
           <w:noProof/>
         </w:rPr>
         <w:drawing>
-          <wp:inline distT="0" distB="0" distL="0" distR="0" wp14:anchorId="0FE22AC3" wp14:editId="47E371C1">
-            <wp:extent cx="4638675" cy="2905125"/>
-            <wp:effectExtent l="0" t="0" r="9525" b="9525"/>
+          <wp:inline distT="0" distB="0" distL="0" distR="0" wp14:anchorId="1A29CF58" wp14:editId="4B7C7B85">
+            <wp:extent cx="5250620" cy="3038475"/>
+            <wp:effectExtent l="0" t="0" r="7620" b="9525"/>
             <wp:docPr id="1" name="Chart 1">
               <a:extLst xmlns:a="http://schemas.openxmlformats.org/drawingml/2006/main">
                 <a:ext uri="{FF2B5EF4-FFF2-40B4-BE49-F238E27FC236}">
-                  <a16:creationId xmlns:a16="http://schemas.microsoft.com/office/drawing/2014/main" id="{DAD2A3B4-417B-4F59-9463-39E1DB2DEC1D}"/>
+                  <a16:creationId xmlns:a16="http://schemas.microsoft.com/office/drawing/2014/main" id="{2A53F174-1ACE-4072-B527-58ED045DF631}"/>
                 </a:ext>
               </a:extLst>
             </wp:docPr>
@@ -331,6 +465,13 @@
             </a:graphic>
           </wp:inline>
         </w:drawing>
+      </w:r>
+      <w:r>
+        <w:rPr>
+          <w:rFonts w:cstheme="minorHAnsi"/>
+          <w:szCs w:val="28"/>
+        </w:rPr>
+        <w:t xml:space="preserve"> </w:t>
       </w:r>
     </w:p>
     <w:sectPr>
@@ -793,7 +934,10 @@
             <a:pPr>
               <a:defRPr sz="1400" b="0" i="0" u="none" strike="noStrike" kern="1200" spc="0" baseline="0">
                 <a:solidFill>
-                  <a:schemeClr val="dk1"/>
+                  <a:schemeClr val="tx1">
+                    <a:lumMod val="65000"/>
+                    <a:lumOff val="35000"/>
+                  </a:schemeClr>
                 </a:solidFill>
                 <a:latin typeface="+mn-lt"/>
                 <a:ea typeface="+mn-ea"/>
@@ -822,7 +966,10 @@
           <a:pPr>
             <a:defRPr sz="1400" b="0" i="0" u="none" strike="noStrike" kern="1200" spc="0" baseline="0">
               <a:solidFill>
-                <a:schemeClr val="dk1"/>
+                <a:schemeClr val="tx1">
+                  <a:lumMod val="65000"/>
+                  <a:lumOff val="35000"/>
+                </a:schemeClr>
               </a:solidFill>
               <a:latin typeface="+mn-lt"/>
               <a:ea typeface="+mn-ea"/>
@@ -851,11 +998,11 @@
         <c:grouping val="clustered"/>
         <c:varyColors val="0"/>
         <c:ser>
-          <c:idx val="0"/>
+          <c:idx val="1"/>
           <c:order val="0"/>
           <c:tx>
             <c:strRef>
-              <c:f>Sheet2!$C$1</c:f>
+              <c:f>Sheet1!$C$1</c:f>
               <c:strCache>
                 <c:ptCount val="1"/>
                 <c:pt idx="0">
@@ -866,9 +1013,7 @@
           </c:tx>
           <c:spPr>
             <a:solidFill>
-              <a:schemeClr val="accent2">
-                <a:lumMod val="75000"/>
-              </a:schemeClr>
+              <a:schemeClr val="accent2"/>
             </a:solidFill>
             <a:ln>
               <a:noFill/>
@@ -878,7 +1023,7 @@
           <c:invertIfNegative val="0"/>
           <c:cat>
             <c:strRef>
-              <c:f>Sheet2!$B$2:$B$13</c:f>
+              <c:f>Sheet1!$B$2:$B$13</c:f>
               <c:strCache>
                 <c:ptCount val="12"/>
                 <c:pt idx="0">
@@ -922,7 +1067,7 @@
           </c:cat>
           <c:val>
             <c:numRef>
-              <c:f>Sheet2!$C$2:$C$13</c:f>
+              <c:f>Sheet1!$C$2:$C$13</c:f>
               <c:numCache>
                 <c:formatCode>General</c:formatCode>
                 <c:ptCount val="12"/>
@@ -967,7 +1112,7 @@
           </c:val>
           <c:extLst>
             <c:ext xmlns:c16="http://schemas.microsoft.com/office/drawing/2014/chart" uri="{C3380CC4-5D6E-409C-BE32-E72D297353CC}">
-              <c16:uniqueId val="{00000000-4C0F-4468-B3BA-E05BEA060C06}"/>
+              <c16:uniqueId val="{00000000-809D-45B0-A80E-34DFEB29D742}"/>
             </c:ext>
           </c:extLst>
         </c:ser>
@@ -1000,7 +1145,10 @@
                 <a:pPr>
                   <a:defRPr sz="1200" b="0" i="0" u="none" strike="noStrike" kern="1200" baseline="0">
                     <a:solidFill>
-                      <a:schemeClr val="dk1"/>
+                      <a:schemeClr val="tx1">
+                        <a:lumMod val="65000"/>
+                        <a:lumOff val="35000"/>
+                      </a:schemeClr>
                     </a:solidFill>
                     <a:latin typeface="+mn-lt"/>
                     <a:ea typeface="+mn-ea"/>
@@ -1029,7 +1177,10 @@
               <a:pPr>
                 <a:defRPr sz="1200" b="0" i="0" u="none" strike="noStrike" kern="1200" baseline="0">
                   <a:solidFill>
-                    <a:schemeClr val="dk1"/>
+                    <a:schemeClr val="tx1">
+                      <a:lumMod val="65000"/>
+                      <a:lumOff val="35000"/>
+                    </a:schemeClr>
                   </a:solidFill>
                   <a:latin typeface="+mn-lt"/>
                   <a:ea typeface="+mn-ea"/>
@@ -1062,9 +1213,12 @@
           <a:lstStyle/>
           <a:p>
             <a:pPr>
-              <a:defRPr sz="900" b="0" i="0" u="none" strike="noStrike" kern="1200" baseline="0">
+              <a:defRPr sz="1050" b="0" i="0" u="none" strike="noStrike" kern="1200" baseline="0">
                 <a:solidFill>
-                  <a:schemeClr val="dk1"/>
+                  <a:schemeClr val="tx1">
+                    <a:lumMod val="65000"/>
+                    <a:lumOff val="35000"/>
+                  </a:schemeClr>
                 </a:solidFill>
                 <a:latin typeface="+mn-lt"/>
                 <a:ea typeface="+mn-ea"/>
@@ -1112,7 +1266,10 @@
                 <a:pPr>
                   <a:defRPr sz="1200" b="0" i="0" u="none" strike="noStrike" kern="1200" baseline="0">
                     <a:solidFill>
-                      <a:schemeClr val="dk1"/>
+                      <a:schemeClr val="tx1">
+                        <a:lumMod val="65000"/>
+                        <a:lumOff val="35000"/>
+                      </a:schemeClr>
                     </a:solidFill>
                     <a:latin typeface="+mn-lt"/>
                     <a:ea typeface="+mn-ea"/>
@@ -1141,7 +1298,10 @@
               <a:pPr>
                 <a:defRPr sz="1200" b="0" i="0" u="none" strike="noStrike" kern="1200" baseline="0">
                   <a:solidFill>
-                    <a:schemeClr val="dk1"/>
+                    <a:schemeClr val="tx1">
+                      <a:lumMod val="65000"/>
+                      <a:lumOff val="35000"/>
+                    </a:schemeClr>
                   </a:solidFill>
                   <a:latin typeface="+mn-lt"/>
                   <a:ea typeface="+mn-ea"/>
@@ -1168,9 +1328,12 @@
           <a:lstStyle/>
           <a:p>
             <a:pPr>
-              <a:defRPr sz="900" b="0" i="0" u="none" strike="noStrike" kern="1200" baseline="0">
+              <a:defRPr sz="1200" b="0" i="0" u="none" strike="noStrike" kern="1200" baseline="0">
                 <a:solidFill>
-                  <a:schemeClr val="dk1"/>
+                  <a:schemeClr val="tx1">
+                    <a:lumMod val="65000"/>
+                    <a:lumOff val="35000"/>
+                  </a:schemeClr>
                 </a:solidFill>
                 <a:latin typeface="+mn-lt"/>
                 <a:ea typeface="+mn-ea"/>
@@ -1198,14 +1361,13 @@
   </c:chart>
   <c:spPr>
     <a:solidFill>
-      <a:schemeClr val="lt1"/>
+      <a:schemeClr val="bg1"/>
     </a:solidFill>
     <a:ln w="19050" cap="flat" cmpd="sng" algn="ctr">
       <a:solidFill>
-        <a:schemeClr val="dk1"/>
+        <a:schemeClr val="tx1"/>
       </a:solidFill>
-      <a:prstDash val="solid"/>
-      <a:miter lim="800000"/>
+      <a:round/>
     </a:ln>
     <a:effectLst/>
   </c:spPr>
@@ -1214,14 +1376,7 @@
     <a:lstStyle/>
     <a:p>
       <a:pPr>
-        <a:defRPr>
-          <a:solidFill>
-            <a:schemeClr val="dk1"/>
-          </a:solidFill>
-          <a:latin typeface="+mn-lt"/>
-          <a:ea typeface="+mn-ea"/>
-          <a:cs typeface="+mn-cs"/>
-        </a:defRPr>
+        <a:defRPr/>
       </a:pPr>
       <a:endParaRPr lang="en-US"/>
     </a:p>

</xml_diff>